<commit_message>
Versie 2 code eindopdracht
</commit_message>
<xml_diff>
--- a/Beoordelingsformulier.docx
+++ b/Beoordelingsformulier.docx
@@ -10,7 +10,136 @@
         <mc:AlternateContent>
           <mc:Choice Requires="wps">
             <w:drawing>
-              <wp:anchor distT="0" distB="0" distL="114300" distR="114300" simplePos="0" relativeHeight="251666432" behindDoc="0" locked="0" layoutInCell="1" allowOverlap="1" wp14:anchorId="67E38D07" wp14:editId="1FA626F4">
+              <wp:anchor distT="0" distB="0" distL="114300" distR="114300" simplePos="0" relativeHeight="251684864" behindDoc="0" locked="0" layoutInCell="1" allowOverlap="1" wp14:anchorId="1894E73C" wp14:editId="2377BA2C">
+                <wp:simplePos x="0" y="0"/>
+                <wp:positionH relativeFrom="column">
+                  <wp:posOffset>3453130</wp:posOffset>
+                </wp:positionH>
+                <wp:positionV relativeFrom="paragraph">
+                  <wp:posOffset>4998085</wp:posOffset>
+                </wp:positionV>
+                <wp:extent cx="445135" cy="269875"/>
+                <wp:effectExtent l="0" t="0" r="0" b="0"/>
+                <wp:wrapNone/>
+                <wp:docPr id="14" name="Tekstvak 2"/>
+                <wp:cNvGraphicFramePr>
+                  <a:graphicFrameLocks xmlns:a="http://schemas.openxmlformats.org/drawingml/2006/main"/>
+                </wp:cNvGraphicFramePr>
+                <a:graphic xmlns:a="http://schemas.openxmlformats.org/drawingml/2006/main">
+                  <a:graphicData uri="http://schemas.microsoft.com/office/word/2010/wordprocessingShape">
+                    <wps:wsp>
+                      <wps:cNvSpPr txBox="1">
+                        <a:spLocks noChangeArrowheads="1"/>
+                      </wps:cNvSpPr>
+                      <wps:spPr bwMode="auto">
+                        <a:xfrm>
+                          <a:off x="0" y="0"/>
+                          <a:ext cx="445135" cy="269875"/>
+                        </a:xfrm>
+                        <a:prstGeom prst="rect">
+                          <a:avLst/>
+                        </a:prstGeom>
+                        <a:noFill/>
+                        <a:ln w="9525">
+                          <a:noFill/>
+                          <a:miter lim="800000"/>
+                          <a:headEnd/>
+                          <a:tailEnd/>
+                        </a:ln>
+                      </wps:spPr>
+                      <wps:txbx>
+                        <w:txbxContent>
+                          <w:p>
+                            <w:pPr>
+                              <w:rPr>
+                                <w14:textOutline w14:w="9525" w14:cap="rnd" w14:cmpd="sng" w14:algn="ctr">
+                                  <w14:solidFill>
+                                    <w14:srgbClr w14:val="000000"/>
+                                  </w14:solidFill>
+                                  <w14:prstDash w14:val="solid"/>
+                                  <w14:bevel/>
+                                </w14:textOutline>
+                              </w:rPr>
+                            </w:pPr>
+                            <w:r>
+                              <w:rPr>
+                                <w14:textOutline w14:w="9525" w14:cap="rnd" w14:cmpd="sng" w14:algn="ctr">
+                                  <w14:solidFill>
+                                    <w14:srgbClr w14:val="000000"/>
+                                  </w14:solidFill>
+                                  <w14:prstDash w14:val="solid"/>
+                                  <w14:bevel/>
+                                </w14:textOutline>
+                              </w:rPr>
+                              <w:t>17</w:t>
+                            </w:r>
+                          </w:p>
+                        </w:txbxContent>
+                      </wps:txbx>
+                      <wps:bodyPr rot="0" vert="horz" wrap="square" lIns="91440" tIns="45720" rIns="91440" bIns="45720" anchor="t" anchorCtr="0">
+                        <a:noAutofit/>
+                      </wps:bodyPr>
+                    </wps:wsp>
+                  </a:graphicData>
+                </a:graphic>
+                <wp14:sizeRelH relativeFrom="margin">
+                  <wp14:pctWidth>0</wp14:pctWidth>
+                </wp14:sizeRelH>
+                <wp14:sizeRelV relativeFrom="margin">
+                  <wp14:pctHeight>0</wp14:pctHeight>
+                </wp14:sizeRelV>
+              </wp:anchor>
+            </w:drawing>
+          </mc:Choice>
+          <mc:Fallback>
+            <w:pict>
+              <v:shapetype id="_x0000_t202" coordsize="21600,21600" o:spt="202" path="m,l,21600r21600,l21600,xe">
+                <v:stroke joinstyle="miter"/>
+                <v:path gradientshapeok="t" o:connecttype="rect"/>
+              </v:shapetype>
+              <v:shape id="Tekstvak 2" o:spid="_x0000_s1026" type="#_x0000_t202" style="position:absolute;margin-left:271.9pt;margin-top:393.55pt;width:35.05pt;height:21.25pt;z-index:251684864;visibility:visible;mso-wrap-style:square;mso-width-percent:0;mso-height-percent:0;mso-wrap-distance-left:9pt;mso-wrap-distance-top:0;mso-wrap-distance-right:9pt;mso-wrap-distance-bottom:0;mso-position-horizontal:absolute;mso-position-horizontal-relative:text;mso-position-vertical:absolute;mso-position-vertical-relative:text;mso-width-percent:0;mso-height-percent:0;mso-width-relative:margin;mso-height-relative:margin;v-text-anchor:top" o:gfxdata="UEsDBBQABgAIAAAAIQC2gziS/gAAAOEBAAATAAAAW0NvbnRlbnRfVHlwZXNdLnhtbJSRQU7DMBBF 90jcwfIWJU67QAgl6YK0S0CoHGBkTxKLZGx5TGhvj5O2G0SRWNoz/78nu9wcxkFMGNg6quQqL6RA 0s5Y6ir5vt9lD1JwBDIwOMJKHpHlpr69KfdHjyxSmriSfYz+USnWPY7AufNIadK6MEJMx9ApD/oD OlTrorhX2lFEilmcO2RdNtjC5xDF9pCuTyYBB5bi6bQ4syoJ3g9WQ0ymaiLzg5KdCXlKLjvcW893 SUOqXwnz5DrgnHtJTxOsQfEKIT7DmDSUCaxw7Rqn8787ZsmRM9e2VmPeBN4uqYvTtW7jvijg9N/y JsXecLq0q+WD6m8AAAD//wMAUEsDBBQABgAIAAAAIQA4/SH/1gAAAJQBAAALAAAAX3JlbHMvLnJl bHOkkMFqwzAMhu+DvYPRfXGawxijTi+j0GvpHsDYimMaW0Yy2fr2M4PBMnrbUb/Q94l/f/hMi1qR JVI2sOt6UJgd+ZiDgffL8ekFlFSbvV0oo4EbChzGx4f9GRdb25HMsYhqlCwG5lrLq9biZkxWOiqY 22YiTra2kYMu1l1tQD30/bPm3wwYN0x18gb45AdQl1tp5j/sFB2T0FQ7R0nTNEV3j6o9feQzro1i OWA14Fm+Q8a1a8+Bvu/d/dMb2JY5uiPbhG/ktn4cqGU/er3pcvwCAAD//wMAUEsDBBQABgAIAAAA IQBAvjiaDAIAAPIDAAAOAAAAZHJzL2Uyb0RvYy54bWysU9tu2zAMfR+wfxD0vtjx7DYx4hRduw4D ugvQ7gMUWY6FSKImKbGzrx8lp2mwvQ3zgyCa5CHPIbW6GbUiB+G8BNPQ+SynRBgOrTTbhv54fni3 oMQHZlqmwIiGHoWnN+u3b1aDrUUBPahWOIIgxteDbWgfgq2zzPNeaOZnYIVBZwdOs4Cm22atYwOi a5UVeX6VDeBa64AL7/Hv/eSk64TfdYKHb13nRSCqodhbSKdL5yae2XrF6q1jtpf81Ab7hy40kwaL nqHuWWBk7+RfUFpyBx66MOOgM+g6yUXigGzm+R9snnpmReKC4nh7lsn/P1j+9fDdEdni7EpKDNM4 o2ex8+HAdqSI8gzW1xj1ZDEujB9gxNBE1dtH4DtPDNz1zGzFrXMw9IK12N48ZmYXqROOjyCb4Qu0 WIbtAySgsXM6aodqEETHMR3PoxFjIBx/lmU1f19RwtFVXC0X11WqwOqXZOt8+CRAk3hpqMPJJ3B2 ePQhNsPql5BYy8CDVCpNXxkyNHRZFVVKuPBoGXA5ldQNXeTxm9Ylcvxo2pQcmFTTHQsocyIdeU6M w7gZMTAqsYH2iPQdTEuIjwYvPbhflAy4gA31P/fMCUrUZ4MSLudlGTc2GWV1XaDhLj2bSw8zHKEa GiiZrnchbfnE9Ral7mSS4bWTU6+4WEmd0yOIm3tpp6jXp7r+DQAA//8DAFBLAwQUAAYACAAAACEA pqxZ/NsAAAAIAQAADwAAAGRycy9kb3ducmV2LnhtbEyPS2+DMBCE75HyH6y9JzZ5EEAsOaTqtVXT h9SbgzeAitcIO4H++7qn9jia0cw35XG2vbjT6DvHCMlagSCunem4QXh7fVxlIHzQbHTvmBC+ycOx Wi5KXRg38Qvdz6ERsYR9oRHaEIZCSl+3ZLVfu4E4elc3Wh2iHBtpRj3FctvLjVKptLrjuNDqgU4t 1V/nm0V4f7p+fuzUc/Ng98PkZiXZ5hJxuQARaA5/Sfhlj9xQRaCLu7HxokfY77aROyAcskMCIibS ZJuDuCBkmzwFWZXy/4HqBwAA//8DAFBLAQItABQABgAIAAAAIQC2gziS/gAAAOEBAAATAAAAAAAA AAAAAAAAAAAAAABbQ29udGVudF9UeXBlc10ueG1sUEsBAi0AFAAGAAgAAAAhADj9If/WAAAAlAEA AAsAAAAAAAAAAAAAAAAALwEAAF9yZWxzLy5yZWxzUEsBAi0AFAAGAAgAAAAhAEC+OJoMAgAA8gMA AA4AAAAAAAAAAAAAAAAALgIAAGRycy9lMm9Eb2MueG1sUEsBAi0AFAAGAAgAAAAhAKasWfzbAAAA CAEAAA8AAAAAAAAAAAAAAAAAZgQAAGRycy9kb3ducmV2LnhtbFBLBQYAAAAABAAEAPMAAABuBQAA AAA= " filled="f" stroked="f">
+                <v:textbox>
+                  <w:txbxContent>
+                    <w:p>
+                      <w:pPr>
+                        <w:rPr>
+                          <w14:textOutline w14:w="9525" w14:cap="rnd" w14:cmpd="sng" w14:algn="ctr">
+                            <w14:solidFill>
+                              <w14:srgbClr w14:val="000000"/>
+                            </w14:solidFill>
+                            <w14:prstDash w14:val="solid"/>
+                            <w14:bevel/>
+                          </w14:textOutline>
+                        </w:rPr>
+                      </w:pPr>
+                      <w:r>
+                        <w:rPr>
+                          <w14:textOutline w14:w="9525" w14:cap="rnd" w14:cmpd="sng" w14:algn="ctr">
+                            <w14:solidFill>
+                              <w14:srgbClr w14:val="000000"/>
+                            </w14:solidFill>
+                            <w14:prstDash w14:val="solid"/>
+                            <w14:bevel/>
+                          </w14:textOutline>
+                        </w:rPr>
+                        <w:t>17</w:t>
+                      </w:r>
+                    </w:p>
+                  </w:txbxContent>
+                </v:textbox>
+              </v:shape>
+            </w:pict>
+          </mc:Fallback>
+        </mc:AlternateContent>
+      </w:r>
+      <w:r>
+        <w:rPr>
+          <w:noProof/>
+        </w:rPr>
+        <mc:AlternateContent>
+          <mc:Choice Requires="wps">
+            <w:drawing>
+              <wp:anchor distT="0" distB="0" distL="114300" distR="114300" simplePos="0" relativeHeight="251666432" behindDoc="0" locked="0" layoutInCell="1" allowOverlap="1" wp14:anchorId="6EBAC9F2" wp14:editId="0EE23EEE">
                 <wp:simplePos x="0" y="0"/>
                 <wp:positionH relativeFrom="column">
                   <wp:posOffset>3453130</wp:posOffset>
@@ -93,11 +222,7 @@
           </mc:Choice>
           <mc:Fallback>
             <w:pict>
-              <v:shapetype id="_x0000_t202" coordsize="21600,21600" o:spt="202" path="m,l,21600r21600,l21600,xe">
-                <v:stroke joinstyle="miter"/>
-                <v:path gradientshapeok="t" o:connecttype="rect"/>
-              </v:shapetype>
-              <v:shape id="Tekstvak 2" o:spid="_x0000_s1026" type="#_x0000_t202" style="position:absolute;margin-left:271.9pt;margin-top:110.6pt;width:35.05pt;height:21.25pt;z-index:251666432;visibility:visible;mso-wrap-style:square;mso-width-percent:0;mso-height-percent:0;mso-wrap-distance-left:9pt;mso-wrap-distance-top:0;mso-wrap-distance-right:9pt;mso-wrap-distance-bottom:0;mso-position-horizontal:absolute;mso-position-horizontal-relative:text;mso-position-vertical:absolute;mso-position-vertical-relative:text;mso-width-percent:0;mso-height-percent:0;mso-width-relative:margin;mso-height-relative:margin;v-text-anchor:top" o:gfxdata="UEsDBBQABgAIAAAAIQC2gziS/gAAAOEBAAATAAAAW0NvbnRlbnRfVHlwZXNdLnhtbJSRQU7DMBBF 90jcwfIWJU67QAgl6YK0S0CoHGBkTxKLZGx5TGhvj5O2G0SRWNoz/78nu9wcxkFMGNg6quQqL6RA 0s5Y6ir5vt9lD1JwBDIwOMJKHpHlpr69KfdHjyxSmriSfYz+USnWPY7AufNIadK6MEJMx9ApD/oD OlTrorhX2lFEilmcO2RdNtjC5xDF9pCuTyYBB5bi6bQ4syoJ3g9WQ0ymaiLzg5KdCXlKLjvcW893 SUOqXwnz5DrgnHtJTxOsQfEKIT7DmDSUCaxw7Rqn8787ZsmRM9e2VmPeBN4uqYvTtW7jvijg9N/y JsXecLq0q+WD6m8AAAD//wMAUEsDBBQABgAIAAAAIQA4/SH/1gAAAJQBAAALAAAAX3JlbHMvLnJl bHOkkMFqwzAMhu+DvYPRfXGawxijTi+j0GvpHsDYimMaW0Yy2fr2M4PBMnrbUb/Q94l/f/hMi1qR JVI2sOt6UJgd+ZiDgffL8ekFlFSbvV0oo4EbChzGx4f9GRdb25HMsYhqlCwG5lrLq9biZkxWOiqY 22YiTra2kYMu1l1tQD30/bPm3wwYN0x18gb45AdQl1tp5j/sFB2T0FQ7R0nTNEV3j6o9feQzro1i OWA14Fm+Q8a1a8+Bvu/d/dMb2JY5uiPbhG/ktn4cqGU/er3pcvwCAAD//wMAUEsDBBQABgAIAAAA IQCAynWNDAIAAPEDAAAOAAAAZHJzL2Uyb0RvYy54bWysU9tu2zAMfR+wfxD0vjjx4jYxohRduw4D ugvQ7gMUWY6FSKImKbGzrx8lp2mwvQ3zgyCa5CHPIbW6GYwmB+mDAsvobDKlRFoBjbJbRn88P7xb UBIitw3XYCWjRxnozfrtm1XvallCB7qRniCIDXXvGO1idHVRBNFJw8MEnLTobMEbHtH026LxvEd0 o4tyOr0qevCN8yBkCPj3fnTSdcZvWynit7YNMhLNKPYW8+nzuUlnsV7xeuu565Q4tcH/oQvDlcWi Z6h7HjnZe/UXlFHCQ4A2TgSYAtpWCZk5IJvZ9A82Tx13MnNBcYI7yxT+H6z4evjuiWoYrSix3OCI nuUuxAPfkTKp07tQY9CTw7A4fIABp5yZBvcIYheIhbuO26289R76TvIGu5ulzOIidcQJCWTTf4EG y/B9hAw0tN4k6VAMgug4peN5MnKIRODP+byavccOBbrKq+XiusoVeP2S7HyInyQYki6Mehx8BueH xxBTM7x+CUm1LDworfPwtSU9o8uqrHLChceoiLuplWF0MU3fuC2J40fb5OTIlR7vWEDbE+nEc2Qc h82AgUmJDTRHpO9h3EF8M3jpwP+ipMf9YzT83HMvKdGfLUq4nM3naWGzMa+uSzT8pWdz6eFWIBSj kZLxehfzko9cb1HqVmUZXjs59Yp7ldU5vYG0uJd2jnp9qevfAAAA//8DAFBLAwQUAAYACAAAACEA FMn5w9sAAAAIAQAADwAAAGRycy9kb3ducmV2LnhtbEyPzW7CMBCE70i8g7V3sJNAWqI4HIp6LSr9 kXoz8ZJEjddRbEh4+25P7XFnRzPflPvZ9eKGY+g8aUjWCgRS7W1HjYb3t+fVI4gQDVnTe0INdwyw r5aL0hTWT/SKt1NsBIdQKIyGNsahkDLULToT1n5A4t/Fj85EPsdG2tFMHO56mSqVS2c64obWDPjU Yv19ujoNHy+Xr8+NOjYHtx0mPytJbie1Xi5ARJzjnxN+2ZkbKgY6+yvZIHoN203G3FFDmiYpCHbk SbYDcWYlzx5AVqX8P6D6AQAA//8DAFBLAQItABQABgAIAAAAIQC2gziS/gAAAOEBAAATAAAAAAAA AAAAAAAAAAAAAABbQ29udGVudF9UeXBlc10ueG1sUEsBAi0AFAAGAAgAAAAhADj9If/WAAAAlAEA AAsAAAAAAAAAAAAAAAAALwEAAF9yZWxzLy5yZWxzUEsBAi0AFAAGAAgAAAAhAIDKdY0MAgAA8QMA AA4AAAAAAAAAAAAAAAAALgIAAGRycy9lMm9Eb2MueG1sUEsBAi0AFAAGAAgAAAAhABTJ+cPbAAAA CAEAAA8AAAAAAAAAAAAAAAAAZgQAAGRycy9kb3ducmV2LnhtbFBLBQYAAAAABAAEAPMAAABuBQAA AAA= " filled="f" stroked="f">
+              <v:shape id="_x0000_s1027" type="#_x0000_t202" style="position:absolute;margin-left:271.9pt;margin-top:110.6pt;width:35.05pt;height:21.25pt;z-index:251666432;visibility:visible;mso-wrap-style:square;mso-width-percent:0;mso-height-percent:0;mso-wrap-distance-left:9pt;mso-wrap-distance-top:0;mso-wrap-distance-right:9pt;mso-wrap-distance-bottom:0;mso-position-horizontal:absolute;mso-position-horizontal-relative:text;mso-position-vertical:absolute;mso-position-vertical-relative:text;mso-width-percent:0;mso-height-percent:0;mso-width-relative:margin;mso-height-relative:margin;v-text-anchor:top" o:gfxdata="UEsDBBQABgAIAAAAIQC2gziS/gAAAOEBAAATAAAAW0NvbnRlbnRfVHlwZXNdLnhtbJSRQU7DMBBF 90jcwfIWJU67QAgl6YK0S0CoHGBkTxKLZGx5TGhvj5O2G0SRWNoz/78nu9wcxkFMGNg6quQqL6RA 0s5Y6ir5vt9lD1JwBDIwOMJKHpHlpr69KfdHjyxSmriSfYz+USnWPY7AufNIadK6MEJMx9ApD/oD OlTrorhX2lFEilmcO2RdNtjC5xDF9pCuTyYBB5bi6bQ4syoJ3g9WQ0ymaiLzg5KdCXlKLjvcW893 SUOqXwnz5DrgnHtJTxOsQfEKIT7DmDSUCaxw7Rqn8787ZsmRM9e2VmPeBN4uqYvTtW7jvijg9N/y JsXecLq0q+WD6m8AAAD//wMAUEsDBBQABgAIAAAAIQA4/SH/1gAAAJQBAAALAAAAX3JlbHMvLnJl bHOkkMFqwzAMhu+DvYPRfXGawxijTi+j0GvpHsDYimMaW0Yy2fr2M4PBMnrbUb/Q94l/f/hMi1qR JVI2sOt6UJgd+ZiDgffL8ekFlFSbvV0oo4EbChzGx4f9GRdb25HMsYhqlCwG5lrLq9biZkxWOiqY 22YiTra2kYMu1l1tQD30/bPm3wwYN0x18gb45AdQl1tp5j/sFB2T0FQ7R0nTNEV3j6o9feQzro1i OWA14Fm+Q8a1a8+Bvu/d/dMb2JY5uiPbhG/ktn4cqGU/er3pcvwCAAD//wMAUEsDBBQABgAIAAAA IQBVRHJLDgIAAPgDAAAOAAAAZHJzL2Uyb0RvYy54bWysU9tu2zAMfR+wfxD0vjjx4jYxohRduw4D ugvQ7gMUWY6FSKImKbGzrx8lp2mwvQ3zgyCa5CHPIbW6GYwmB+mDAsvobDKlRFoBjbJbRn88P7xb UBIitw3XYCWjRxnozfrtm1XvallCB7qRniCIDXXvGO1idHVRBNFJw8MEnLTobMEbHtH026LxvEd0 o4tyOr0qevCN8yBkCPj3fnTSdcZvWynit7YNMhLNKPYW8+nzuUlnsV7xeuu565Q4tcH/oQvDlcWi Z6h7HjnZe/UXlFHCQ4A2TgSYAtpWCZk5IJvZ9A82Tx13MnNBcYI7yxT+H6z4evjuiWoYrSix3OCI nuUuxAPfkTKp07tQY9CTw7A4fIABp5yZBvcIYheIhbuO26289R76TvIGu5ulzOIidcQJCWTTf4EG y/B9hAw0tN4k6VAMgug4peN5MnKIRODP+byavccOBbrKq+XiusoVeP2S7HyInyQYki6Mehx8BueH xxBTM7x+CUm1LDworfPwtSU9o8uqrHLChceoiLuplWF0MU3fuC2J40fb5OTIlR7vWEDbE+nEc2Qc h82Q1c2KJEE20BxRBQ/jKuLTwUsH/hclPa4ho+HnnntJif5sUcnlbD5Pe5uNeXVdouEvPZtLD7cC oRiNlIzXu5h3faR8i4q3Kqvx2smpZVyvLNLpKaT9vbRz1OuDXf8GAAD//wMAUEsDBBQABgAIAAAA IQAUyfnD2wAAAAgBAAAPAAAAZHJzL2Rvd25yZXYueG1sTI/NbsIwEITvSLyDtXewk0Baojgcinot Kv2RejPxkkSN11FsSHj7bk/tcWdHM9+U+9n14oZj6DxpSNYKBFLtbUeNhve359UjiBANWdN7Qg13 DLCvlovSFNZP9Iq3U2wEh1AojIY2xqGQMtQtOhPWfkDi38WPzkQ+x0ba0Uwc7nqZKpVLZzrihtYM +NRi/X26Og0fL5evz406Nge3HSY/K0luJ7VeLkBEnOOfE37ZmRsqBjr7K9kgeg3bTcbcUUOaJikI duRJtgNxZiXPHkBWpfw/oPoBAAD//wMAUEsBAi0AFAAGAAgAAAAhALaDOJL+AAAA4QEAABMAAAAA AAAAAAAAAAAAAAAAAFtDb250ZW50X1R5cGVzXS54bWxQSwECLQAUAAYACAAAACEAOP0h/9YAAACU AQAACwAAAAAAAAAAAAAAAAAvAQAAX3JlbHMvLnJlbHNQSwECLQAUAAYACAAAACEAVURySw4CAAD4 AwAADgAAAAAAAAAAAAAAAAAuAgAAZHJzL2Uyb0RvYy54bWxQSwECLQAUAAYACAAAACEAFMn5w9sA AAAIAQAADwAAAAAAAAAAAAAAAABoBAAAZHJzL2Rvd25yZXYueG1sUEsFBgAAAAAEAAQA8wAAAHAF AAAAAA== " filled="f" stroked="f">
                 <v:textbox>
                   <w:txbxContent>
                     <w:p>
@@ -123,131 +248,6 @@
                           </w14:textOutline>
                         </w:rPr>
                         <w:t>1</w:t>
-                      </w:r>
-                    </w:p>
-                  </w:txbxContent>
-                </v:textbox>
-              </v:shape>
-            </w:pict>
-          </mc:Fallback>
-        </mc:AlternateContent>
-      </w:r>
-      <w:r>
-        <w:rPr>
-          <w:noProof/>
-        </w:rPr>
-        <mc:AlternateContent>
-          <mc:Choice Requires="wps">
-            <w:drawing>
-              <wp:anchor distT="0" distB="0" distL="114300" distR="114300" simplePos="0" relativeHeight="251684864" behindDoc="0" locked="0" layoutInCell="1" allowOverlap="1" wp14:anchorId="543DD057" wp14:editId="626E7338">
-                <wp:simplePos x="0" y="0"/>
-                <wp:positionH relativeFrom="column">
-                  <wp:posOffset>3454345</wp:posOffset>
-                </wp:positionH>
-                <wp:positionV relativeFrom="paragraph">
-                  <wp:posOffset>4999271</wp:posOffset>
-                </wp:positionV>
-                <wp:extent cx="254000" cy="269875"/>
-                <wp:effectExtent l="0" t="0" r="0" b="0"/>
-                <wp:wrapNone/>
-                <wp:docPr id="14" name="Tekstvak 2"/>
-                <wp:cNvGraphicFramePr>
-                  <a:graphicFrameLocks xmlns:a="http://schemas.openxmlformats.org/drawingml/2006/main"/>
-                </wp:cNvGraphicFramePr>
-                <a:graphic xmlns:a="http://schemas.openxmlformats.org/drawingml/2006/main">
-                  <a:graphicData uri="http://schemas.microsoft.com/office/word/2010/wordprocessingShape">
-                    <wps:wsp>
-                      <wps:cNvSpPr txBox="1">
-                        <a:spLocks noChangeArrowheads="1"/>
-                      </wps:cNvSpPr>
-                      <wps:spPr bwMode="auto">
-                        <a:xfrm>
-                          <a:off x="0" y="0"/>
-                          <a:ext cx="254000" cy="269875"/>
-                        </a:xfrm>
-                        <a:prstGeom prst="rect">
-                          <a:avLst/>
-                        </a:prstGeom>
-                        <a:noFill/>
-                        <a:ln w="9525">
-                          <a:noFill/>
-                          <a:miter lim="800000"/>
-                          <a:headEnd/>
-                          <a:tailEnd/>
-                        </a:ln>
-                      </wps:spPr>
-                      <wps:txbx>
-                        <w:txbxContent>
-                          <w:p>
-                            <w:pPr>
-                              <w:rPr>
-                                <w14:textOutline w14:w="9525" w14:cap="rnd" w14:cmpd="sng" w14:algn="ctr">
-                                  <w14:solidFill>
-                                    <w14:srgbClr w14:val="000000"/>
-                                  </w14:solidFill>
-                                  <w14:prstDash w14:val="solid"/>
-                                  <w14:bevel/>
-                                </w14:textOutline>
-                              </w:rPr>
-                            </w:pPr>
-                            <w:r>
-                              <w:rPr>
-                                <w14:textOutline w14:w="9525" w14:cap="rnd" w14:cmpd="sng" w14:algn="ctr">
-                                  <w14:solidFill>
-                                    <w14:srgbClr w14:val="000000"/>
-                                  </w14:solidFill>
-                                  <w14:prstDash w14:val="solid"/>
-                                  <w14:bevel/>
-                                </w14:textOutline>
-                              </w:rPr>
-                              <w:t>x</w:t>
-                            </w:r>
-                          </w:p>
-                        </w:txbxContent>
-                      </wps:txbx>
-                      <wps:bodyPr rot="0" vert="horz" wrap="square" lIns="91440" tIns="45720" rIns="91440" bIns="45720" anchor="t" anchorCtr="0">
-                        <a:noAutofit/>
-                      </wps:bodyPr>
-                    </wps:wsp>
-                  </a:graphicData>
-                </a:graphic>
-                <wp14:sizeRelH relativeFrom="margin">
-                  <wp14:pctWidth>0</wp14:pctWidth>
-                </wp14:sizeRelH>
-                <wp14:sizeRelV relativeFrom="margin">
-                  <wp14:pctHeight>0</wp14:pctHeight>
-                </wp14:sizeRelV>
-              </wp:anchor>
-            </w:drawing>
-          </mc:Choice>
-          <mc:Fallback>
-            <w:pict>
-              <v:shape id="_x0000_s1027" type="#_x0000_t202" style="position:absolute;margin-left:272pt;margin-top:393.65pt;width:20pt;height:21.25pt;z-index:251684864;visibility:visible;mso-wrap-style:square;mso-width-percent:0;mso-height-percent:0;mso-wrap-distance-left:9pt;mso-wrap-distance-top:0;mso-wrap-distance-right:9pt;mso-wrap-distance-bottom:0;mso-position-horizontal:absolute;mso-position-horizontal-relative:text;mso-position-vertical:absolute;mso-position-vertical-relative:text;mso-width-percent:0;mso-height-percent:0;mso-width-relative:margin;mso-height-relative:margin;v-text-anchor:top" o:gfxdata="UEsDBBQABgAIAAAAIQC2gziS/gAAAOEBAAATAAAAW0NvbnRlbnRfVHlwZXNdLnhtbJSRQU7DMBBF 90jcwfIWJU67QAgl6YK0S0CoHGBkTxKLZGx5TGhvj5O2G0SRWNoz/78nu9wcxkFMGNg6quQqL6RA 0s5Y6ir5vt9lD1JwBDIwOMJKHpHlpr69KfdHjyxSmriSfYz+USnWPY7AufNIadK6MEJMx9ApD/oD OlTrorhX2lFEilmcO2RdNtjC5xDF9pCuTyYBB5bi6bQ4syoJ3g9WQ0ymaiLzg5KdCXlKLjvcW893 SUOqXwnz5DrgnHtJTxOsQfEKIT7DmDSUCaxw7Rqn8787ZsmRM9e2VmPeBN4uqYvTtW7jvijg9N/y JsXecLq0q+WD6m8AAAD//wMAUEsDBBQABgAIAAAAIQA4/SH/1gAAAJQBAAALAAAAX3JlbHMvLnJl bHOkkMFqwzAMhu+DvYPRfXGawxijTi+j0GvpHsDYimMaW0Yy2fr2M4PBMnrbUb/Q94l/f/hMi1qR JVI2sOt6UJgd+ZiDgffL8ekFlFSbvV0oo4EbChzGx4f9GRdb25HMsYhqlCwG5lrLq9biZkxWOiqY 22YiTra2kYMu1l1tQD30/bPm3wwYN0x18gb45AdQl1tp5j/sFB2T0FQ7R0nTNEV3j6o9feQzro1i OWA14Fm+Q8a1a8+Bvu/d/dMb2JY5uiPbhG/ktn4cqGU/er3pcvwCAAD//wMAUEsDBBQABgAIAAAA IQBuUnBUDQIAAPkDAAAOAAAAZHJzL2Uyb0RvYy54bWysU9tu2zAMfR+wfxD0vtgxkjYx4hRduw4D ugvQ7gMYWY6FSKInKbGzrx8lJ1mwvQ17ESiRPOQ5pFZ3g9HsIJ1XaCs+neScSSuwVnZb8e+vT+8W nPkAtgaNVlb8KD2/W799s+q7UhbYoq6lYwRifdl3FW9D6Mos86KVBvwEO2nJ2aAzEOjqtlntoCd0 o7Miz2+yHl3dORTSe3p9HJ18nfCbRorwtWm8DExXnHoL6XTp3MQzW6+g3DroWiVObcA/dGFAWSp6 gXqEAGzv1F9QRgmHHpswEWgybBolZOJAbKb5H2xeWuhk4kLi+O4ik/9/sOLL4ZtjqqbZzTizYGhG r3LnwwF2rIjy9J0vKeqlo7gwvMeBQhNV3z2j2Hlm8aEFu5X3zmHfSqipvWnMzK5SRxwfQTb9Z6yp DOwDJqChcSZqR2owQqcxHS+jkUNggh6L+SzPySPIVdwsF7fzVAHKc3LnfPgo0bBoVNzR5BM4HJ59 iM1AeQ6JtSw+Ka3T9LVlfcWX82KeEq48RgVaTq1MxRdUneqnhMjxg62THUDp0aYC2p5IR54j4zBs hlHes5YbrI+kgsNxF+nvkNGi+8lZT3tYcf9jD05ypj9ZUnI5nc3i4qbLbH5b0MVdezbXHrCCoCoe OBvNh5CWfaR8T4o3KqkRRzN2cmqZ9iuJdPoLcYGv7ynq949d/wIAAP//AwBQSwMEFAAGAAgAAAAh AB2sR9bbAAAACAEAAA8AAABkcnMvZG93bnJldi54bWxMj81uwjAQhO9IvIO192KXJsVE2XCg6rVV 6Y/Um4mXJCJeR7Eh6dvXnNrj7Ixmvyl3s+vFlcbQeUa4XykQxLW3HTcIH+/PdxpEiIat6T0Twg8F 2FXLRWkK6yd+o+shNiKVcCgMQhvjUEgZ6pacCSs/ECfv5EdnYpJjI+1oplTuerlW6lE603H60JqB 9i3V58PFIXy+nL6/MvXaPLl8mPysJLutRFwuQESa418SbuyJG6oEdPQXtkH0CHmWpSERYaM3DyBS Ite3yxFBr7caZFXK/wOqXwAAAP//AwBQSwECLQAUAAYACAAAACEAtoM4kv4AAADhAQAAEwAAAAAA AAAAAAAAAAAAAAAAW0NvbnRlbnRfVHlwZXNdLnhtbFBLAQItABQABgAIAAAAIQA4/SH/1gAAAJQB AAALAAAAAAAAAAAAAAAAAC8BAABfcmVscy8ucmVsc1BLAQItABQABgAIAAAAIQBuUnBUDQIAAPkD AAAOAAAAAAAAAAAAAAAAAC4CAABkcnMvZTJvRG9jLnhtbFBLAQItABQABgAIAAAAIQAdrEfW2wAA AAgBAAAPAAAAAAAAAAAAAAAAAGcEAABkcnMvZG93bnJldi54bWxQSwUGAAAAAAQABADzAAAAbwUA AAAA " filled="f" stroked="f">
-                <v:textbox>
-                  <w:txbxContent>
-                    <w:p>
-                      <w:pPr>
-                        <w:rPr>
-                          <w14:textOutline w14:w="9525" w14:cap="rnd" w14:cmpd="sng" w14:algn="ctr">
-                            <w14:solidFill>
-                              <w14:srgbClr w14:val="000000"/>
-                            </w14:solidFill>
-                            <w14:prstDash w14:val="solid"/>
-                            <w14:bevel/>
-                          </w14:textOutline>
-                        </w:rPr>
-                      </w:pPr>
-                      <w:r>
-                        <w:rPr>
-                          <w14:textOutline w14:w="9525" w14:cap="rnd" w14:cmpd="sng" w14:algn="ctr">
-                            <w14:solidFill>
-                              <w14:srgbClr w14:val="000000"/>
-                            </w14:solidFill>
-                            <w14:prstDash w14:val="solid"/>
-                            <w14:bevel/>
-                          </w14:textOutline>
-                        </w:rPr>
-                        <w:t>x</w:t>
                       </w:r>
                     </w:p>
                   </w:txbxContent>
@@ -950,7 +950,7 @@
                                   <w14:bevel/>
                                 </w14:textOutline>
                               </w:rPr>
-                              <w:t>x</w:t>
+                              <w:t>2</w:t>
                             </w:r>
                           </w:p>
                         </w:txbxContent>
@@ -997,7 +997,7 @@
                             <w14:bevel/>
                           </w14:textOutline>
                         </w:rPr>
-                        <w:t>x</w:t>
+                        <w:t>2</w:t>
                       </w:r>
                     </w:p>
                   </w:txbxContent>

</xml_diff>